<commit_message>
Correction et modification activité d'introduction
</commit_message>
<xml_diff>
--- a/Cours/4eme/Base/Chapitre_4/Documents/Chapitre 4 - Translations et pavages (A trou).docx
+++ b/Cours/4eme/Base/Chapitre_4/Documents/Chapitre 4 - Translations et pavages (A trou).docx
@@ -99,7 +99,31 @@
           <w:iCs/>
           <w:lang w:eastAsia="fr-FR"/>
         </w:rPr>
-        <w:t xml:space="preserve">On dit que le bateau C est l’image de A par une translation. </w:t>
+        <w:t xml:space="preserve">On dit que le bateau </w:t>
+      </w:r>
+      <w:proofErr w:type="spellStart"/>
+      <w:r>
+        <w:rPr>
+          <w:rFonts w:eastAsia="Times New Roman" w:cs="Times New Roman"/>
+          <w:b/>
+          <w:bCs/>
+          <w:i/>
+          <w:iCs/>
+          <w:lang w:eastAsia="fr-FR"/>
+        </w:rPr>
+        <w:t>C est</w:t>
+      </w:r>
+      <w:proofErr w:type="spellEnd"/>
+      <w:r>
+        <w:rPr>
+          <w:rFonts w:eastAsia="Times New Roman" w:cs="Times New Roman"/>
+          <w:b/>
+          <w:bCs/>
+          <w:i/>
+          <w:iCs/>
+          <w:lang w:eastAsia="fr-FR"/>
+        </w:rPr>
+        <w:t xml:space="preserve"> l’image de A par une translation. </w:t>
       </w:r>
     </w:p>
     <w:p>
@@ -164,7 +188,21 @@
           <w:rFonts w:eastAsia="Times New Roman" w:cs="Times New Roman"/>
           <w:lang w:eastAsia="fr-FR"/>
         </w:rPr>
-        <w:t>Trace l’image de la figure 2 par la translation qui transforme F en G.</w:t>
+        <w:t xml:space="preserve">Trace l’image de la </w:t>
+      </w:r>
+      <w:r>
+        <w:rPr>
+          <w:rFonts w:eastAsia="Times New Roman" w:cs="Times New Roman"/>
+          <w:lang w:eastAsia="fr-FR"/>
+        </w:rPr>
+        <w:t>maison</w:t>
+      </w:r>
+      <w:r>
+        <w:rPr>
+          <w:rFonts w:eastAsia="Times New Roman" w:cs="Times New Roman"/>
+          <w:lang w:eastAsia="fr-FR"/>
+        </w:rPr>
+        <w:t xml:space="preserve"> par la translation qui transforme F en G.</w:t>
       </w:r>
     </w:p>
     <w:p>
@@ -309,7 +347,49 @@
           <w:rFonts w:eastAsia="Times New Roman" w:cs="Times New Roman"/>
           <w:lang w:eastAsia="fr-FR"/>
         </w:rPr>
-        <w:t>Trace l’image de la figure 2 par la translation qui transforme F en K.</w:t>
+        <w:t xml:space="preserve">Trace l’image de la </w:t>
+      </w:r>
+      <w:r>
+        <w:rPr>
+          <w:rFonts w:eastAsia="Times New Roman" w:cs="Times New Roman"/>
+          <w:lang w:eastAsia="fr-FR"/>
+        </w:rPr>
+        <w:t>maison</w:t>
+      </w:r>
+      <w:r>
+        <w:rPr>
+          <w:rFonts w:eastAsia="Times New Roman" w:cs="Times New Roman"/>
+          <w:lang w:eastAsia="fr-FR"/>
+        </w:rPr>
+        <w:t xml:space="preserve"> par la translation qui transforme </w:t>
+      </w:r>
+      <w:r>
+        <w:rPr>
+          <w:rFonts w:eastAsia="Times New Roman" w:cs="Times New Roman"/>
+          <w:lang w:eastAsia="fr-FR"/>
+        </w:rPr>
+        <w:t>K</w:t>
+      </w:r>
+      <w:r>
+        <w:rPr>
+          <w:rFonts w:eastAsia="Times New Roman" w:cs="Times New Roman"/>
+          <w:lang w:eastAsia="fr-FR"/>
+        </w:rPr>
+        <w:t xml:space="preserve"> en </w:t>
+      </w:r>
+      <w:r>
+        <w:rPr>
+          <w:rFonts w:eastAsia="Times New Roman" w:cs="Times New Roman"/>
+          <w:lang w:eastAsia="fr-FR"/>
+        </w:rPr>
+        <w:t>J</w:t>
+      </w:r>
+      <w:r>
+        <w:rPr>
+          <w:rFonts w:eastAsia="Times New Roman" w:cs="Times New Roman"/>
+          <w:lang w:eastAsia="fr-FR"/>
+        </w:rPr>
+        <w:t>.</w:t>
       </w:r>
     </w:p>
     <w:p>
@@ -322,56 +402,19 @@
         <w:spacing w:after="0"/>
         <w:rPr>
           <w:rFonts w:eastAsia="Times New Roman" w:cs="Times New Roman"/>
+          <w:u w:val="dash"/>
           <w:lang w:eastAsia="fr-FR"/>
         </w:rPr>
       </w:pPr>
+      <w:r>
+        <w:t>Place le point S image de F ; le point R image de M et P image de N par cette translation</w:t>
+      </w:r>
       <w:r>
         <w:rPr>
           <w:rFonts w:eastAsia="Times New Roman" w:cs="Times New Roman"/>
           <w:lang w:eastAsia="fr-FR"/>
         </w:rPr>
-        <w:t>Place le point R image de M par la translation qui transforme F en K.</w:t>
-      </w:r>
-    </w:p>
-    <w:p>
-      <w:pPr>
-        <w:pStyle w:val="Paragraphedeliste"/>
-        <w:spacing w:line="360" w:lineRule="auto"/>
-        <w:ind w:left="1440"/>
-        <w:rPr>
-          <w:rFonts w:eastAsia="Times New Roman" w:cs="Times New Roman"/>
-          <w:lang w:eastAsia="fr-FR"/>
-        </w:rPr>
-      </w:pPr>
-      <w:r>
-        <w:rPr>
-          <w:rFonts w:eastAsia="Times New Roman" w:cs="Times New Roman"/>
-          <w:lang w:eastAsia="fr-FR"/>
-        </w:rPr>
-        <w:t>Que peux-tu dire de FKRM ?</w:t>
-      </w:r>
-    </w:p>
-    <w:p>
-      <w:pPr>
-        <w:pStyle w:val="Paragraphedeliste"/>
-        <w:tabs>
-          <w:tab w:val="left" w:pos="9923"/>
-        </w:tabs>
-        <w:spacing w:after="0"/>
-        <w:ind w:left="0"/>
-        <w:rPr>
-          <w:rFonts w:eastAsia="Times New Roman" w:cs="Times New Roman"/>
-          <w:u w:val="dash"/>
-          <w:lang w:eastAsia="fr-FR"/>
-        </w:rPr>
-      </w:pPr>
-      <w:r>
-        <w:rPr>
-          <w:rFonts w:eastAsia="Times New Roman" w:cs="Times New Roman"/>
-          <w:u w:val="dash"/>
-          <w:lang w:eastAsia="fr-FR"/>
-        </w:rPr>
-        <w:tab/>
+        <w:t>.</w:t>
       </w:r>
     </w:p>
     <w:p>
@@ -384,43 +427,20 @@
         <w:spacing w:after="0"/>
         <w:rPr>
           <w:rFonts w:eastAsia="Times New Roman" w:cs="Times New Roman"/>
+          <w:u w:val="dash"/>
           <w:lang w:eastAsia="fr-FR"/>
         </w:rPr>
       </w:pPr>
       <w:r>
-        <w:rPr>
-          <w:rFonts w:eastAsia="Times New Roman" w:cs="Times New Roman"/>
-          <w:lang w:eastAsia="fr-FR"/>
-        </w:rPr>
-        <w:t>Place le point P image de N par la translation qui transforme F en K.</w:t>
+        <w:t>Que peux-tu dire des segments [FS] ; [MR] et [NP] ?</w:t>
       </w:r>
     </w:p>
     <w:p>
       <w:pPr>
-        <w:pStyle w:val="Paragraphedeliste"/>
-        <w:spacing w:after="0" w:line="360" w:lineRule="auto"/>
-        <w:ind w:left="1440"/>
-        <w:rPr>
-          <w:rFonts w:eastAsia="Times New Roman" w:cs="Times New Roman"/>
-          <w:lang w:eastAsia="fr-FR"/>
-        </w:rPr>
-      </w:pPr>
-      <w:r>
-        <w:rPr>
-          <w:rFonts w:eastAsia="Times New Roman" w:cs="Times New Roman"/>
-          <w:lang w:eastAsia="fr-FR"/>
-        </w:rPr>
-        <w:t>Que peux-tu dire de FKPN ?</w:t>
-      </w:r>
-    </w:p>
-    <w:p>
-      <w:pPr>
-        <w:pStyle w:val="Paragraphedeliste"/>
         <w:tabs>
           <w:tab w:val="left" w:pos="9923"/>
         </w:tabs>
         <w:spacing w:after="0"/>
-        <w:ind w:left="0"/>
         <w:rPr>
           <w:rFonts w:eastAsia="Times New Roman" w:cs="Times New Roman"/>
           <w:u w:val="dash"/>
@@ -433,7 +453,7 @@
           <w:lang w:eastAsia="fr-FR"/>
         </w:rPr>
         <w:drawing>
-          <wp:anchor distT="0" distB="0" distL="114300" distR="114300" simplePos="0" relativeHeight="251663360" behindDoc="0" locked="0" layoutInCell="1" allowOverlap="1" wp14:anchorId="1F4F766B" wp14:editId="5B72229D">
+          <wp:anchor distT="0" distB="0" distL="114300" distR="114300" simplePos="0" relativeHeight="251663360" behindDoc="0" locked="0" layoutInCell="1" allowOverlap="1" wp14:anchorId="1F4F766B" wp14:editId="3544C1A0">
             <wp:simplePos x="0" y="0"/>
             <wp:positionH relativeFrom="margin">
               <wp:align>center</wp:align>
@@ -452,21 +472,26 @@
               <a:graphicData uri="http://schemas.openxmlformats.org/drawingml/2006/picture">
                 <pic:pic xmlns:pic="http://schemas.openxmlformats.org/drawingml/2006/picture">
                   <pic:nvPicPr>
-                    <pic:cNvPr id="0" name="Picture 1"/>
+                    <pic:cNvPr id="5" name="Image 5"/>
                     <pic:cNvPicPr>
                       <a:picLocks noChangeAspect="1" noChangeArrowheads="1"/>
                     </pic:cNvPicPr>
                   </pic:nvPicPr>
-                  <pic:blipFill rotWithShape="1">
-                    <a:blip r:embed="rId8" cstate="print">
+                  <pic:blipFill>
+                    <a:blip r:embed="rId8">
                       <a:extLst>
                         <a:ext uri="{28A0092B-C50C-407E-A947-70E740481C1C}">
                           <a14:useLocalDpi xmlns:a14="http://schemas.microsoft.com/office/drawing/2010/main" val="0"/>
                         </a:ext>
+                        <a:ext uri="{96DAC541-7B7A-43D3-8B79-37D633B846F1}">
+                          <asvg:svgBlip xmlns:asvg="http://schemas.microsoft.com/office/drawing/2016/SVG/main" r:embed="rId9"/>
+                        </a:ext>
                       </a:extLst>
                     </a:blip>
-                    <a:srcRect b="15995"/>
-                    <a:stretch/>
+                    <a:srcRect l="2044" r="2044"/>
+                    <a:stretch>
+                      <a:fillRect/>
+                    </a:stretch>
                   </pic:blipFill>
                   <pic:spPr bwMode="auto">
                     <a:xfrm>
@@ -476,10 +501,6 @@
                     <a:prstGeom prst="rect">
                       <a:avLst/>
                     </a:prstGeom>
-                    <a:noFill/>
-                    <a:ln>
-                      <a:noFill/>
-                    </a:ln>
                     <a:extLst>
                       <a:ext uri="{53640926-AAD7-44D8-BBD7-CCE9431645EC}">
                         <a14:shadowObscured xmlns:a14="http://schemas.microsoft.com/office/drawing/2010/main"/>
@@ -559,7 +580,7 @@
                     </pic:cNvPicPr>
                   </pic:nvPicPr>
                   <pic:blipFill>
-                    <a:blip r:embed="rId9" cstate="print">
+                    <a:blip r:embed="rId10" cstate="print">
                       <a:extLst>
                         <a:ext uri="{28A0092B-C50C-407E-A947-70E740481C1C}">
                           <a14:useLocalDpi xmlns:a14="http://schemas.microsoft.com/office/drawing/2010/main" val="0"/>
@@ -955,7 +976,7 @@
                           </pic:cNvPicPr>
                         </pic:nvPicPr>
                         <pic:blipFill>
-                          <a:blip r:embed="rId10" cstate="print">
+                          <a:blip r:embed="rId11" cstate="print">
                             <a:extLst>
                               <a:ext uri="{28A0092B-C50C-407E-A947-70E740481C1C}">
                                 <a14:useLocalDpi xmlns:a14="http://schemas.microsoft.com/office/drawing/2010/main" val="0"/>
@@ -1200,7 +1221,7 @@
                           </pic:cNvPicPr>
                         </pic:nvPicPr>
                         <pic:blipFill>
-                          <a:blip r:embed="rId11" cstate="print">
+                          <a:blip r:embed="rId12" cstate="print">
                             <a:extLst>
                               <a:ext uri="{28A0092B-C50C-407E-A947-70E740481C1C}">
                                 <a14:useLocalDpi xmlns:a14="http://schemas.microsoft.com/office/drawing/2010/main" val="0"/>
@@ -1308,6 +1329,9 @@
               </w:rPr>
             </w:pPr>
             <w:r>
+              <w:rPr>
+                <w:noProof/>
+              </w:rPr>
               <w:drawing>
                 <wp:inline distT="0" distB="0" distL="0" distR="0" wp14:anchorId="17C3FD1A" wp14:editId="54D17A6D">
                   <wp:extent cx="2057400" cy="1943100"/>
@@ -1324,10 +1348,10 @@
                           <pic:cNvPicPr/>
                         </pic:nvPicPr>
                         <pic:blipFill>
-                          <a:blip r:embed="rId12">
+                          <a:blip r:embed="rId13">
                             <a:extLst>
                               <a:ext uri="{96DAC541-7B7A-43D3-8B79-37D633B846F1}">
-                                <asvg:svgBlip xmlns:asvg="http://schemas.microsoft.com/office/drawing/2016/SVG/main" r:embed="rId13"/>
+                                <asvg:svgBlip xmlns:asvg="http://schemas.microsoft.com/office/drawing/2016/SVG/main" r:embed="rId14"/>
                               </a:ext>
                             </a:extLst>
                           </a:blip>
@@ -1632,13 +1656,13 @@
                     <pic:cNvPicPr/>
                   </pic:nvPicPr>
                   <pic:blipFill>
-                    <a:blip r:embed="rId14">
+                    <a:blip r:embed="rId15">
                       <a:extLst>
                         <a:ext uri="{28A0092B-C50C-407E-A947-70E740481C1C}">
                           <a14:useLocalDpi xmlns:a14="http://schemas.microsoft.com/office/drawing/2010/main" val="0"/>
                         </a:ext>
                         <a:ext uri="{96DAC541-7B7A-43D3-8B79-37D633B846F1}">
-                          <asvg:svgBlip xmlns:asvg="http://schemas.microsoft.com/office/drawing/2016/SVG/main" r:embed="rId15"/>
+                          <asvg:svgBlip xmlns:asvg="http://schemas.microsoft.com/office/drawing/2016/SVG/main" r:embed="rId16"/>
                         </a:ext>
                       </a:extLst>
                     </a:blip>
@@ -1679,6 +1703,9 @@
         <w:tab/>
       </w:r>
       <w:r>
+        <w:rPr>
+          <w:noProof/>
+        </w:rPr>
         <w:drawing>
           <wp:inline distT="0" distB="0" distL="0" distR="0" wp14:anchorId="016CCA35" wp14:editId="45961664">
             <wp:extent cx="461963" cy="615950"/>
@@ -1695,10 +1722,10 @@
                     <pic:cNvPicPr/>
                   </pic:nvPicPr>
                   <pic:blipFill>
-                    <a:blip r:embed="rId16">
+                    <a:blip r:embed="rId17">
                       <a:extLst>
                         <a:ext uri="{96DAC541-7B7A-43D3-8B79-37D633B846F1}">
-                          <asvg:svgBlip xmlns:asvg="http://schemas.microsoft.com/office/drawing/2016/SVG/main" r:embed="rId17"/>
+                          <asvg:svgBlip xmlns:asvg="http://schemas.microsoft.com/office/drawing/2016/SVG/main" r:embed="rId18"/>
                         </a:ext>
                       </a:extLst>
                     </a:blip>
@@ -1723,9 +1750,9 @@
       </w:r>
     </w:p>
     <w:sectPr>
-      <w:footerReference w:type="default" r:id="rId18"/>
-      <w:headerReference w:type="first" r:id="rId19"/>
-      <w:footerReference w:type="first" r:id="rId20"/>
+      <w:footerReference w:type="default" r:id="rId19"/>
+      <w:headerReference w:type="first" r:id="rId20"/>
+      <w:footerReference w:type="first" r:id="rId21"/>
       <w:type w:val="continuous"/>
       <w:pgSz w:w="11906" w:h="16838"/>
       <w:pgMar w:top="567" w:right="849" w:bottom="426" w:left="1134" w:header="708" w:footer="123" w:gutter="0"/>

</xml_diff>